<commit_message>
Seite Autoren-Info: Fettsetzung gelöscht; neues Buchvorschlagsformular eingestellt
</commit_message>
<xml_diff>
--- a/static/medien/Buchvorschlag_fuer_heiBOOKS.docx
+++ b/static/medien/Buchvorschlag_fuer_heiBOOKS.docx
@@ -210,13 +210,35 @@
         <w:rPr>
           <w:lang w:val="en-US"/>
         </w:rPr>
-        <w:t xml:space="preserve"> (ggf. </w:t>
-      </w:r>
+        <w:t xml:space="preserve"> (</w:t>
+      </w:r>
+      <w:proofErr w:type="spellStart"/>
       <w:r>
         <w:rPr>
           <w:lang w:val="en-US"/>
         </w:rPr>
-        <w:t>Arbeitstitel)</w:t>
+        <w:t>ggf</w:t>
+      </w:r>
+      <w:proofErr w:type="spellEnd"/>
+      <w:r>
+        <w:rPr>
+          <w:lang w:val="en-US"/>
+        </w:rPr>
+        <w:t xml:space="preserve">. </w:t>
+      </w:r>
+      <w:proofErr w:type="spellStart"/>
+      <w:r>
+        <w:rPr>
+          <w:lang w:val="en-US"/>
+        </w:rPr>
+        <w:t>Arbeitstitel</w:t>
+      </w:r>
+      <w:proofErr w:type="spellEnd"/>
+      <w:r>
+        <w:rPr>
+          <w:lang w:val="en-US"/>
+        </w:rPr>
+        <w:t>)</w:t>
       </w:r>
     </w:p>
     <w:tbl>
@@ -261,8 +283,6 @@
           <w:lang w:bidi="hi-IN"/>
         </w:rPr>
       </w:pPr>
-      <w:bookmarkStart w:id="0" w:name="_GoBack"/>
-      <w:bookmarkEnd w:id="0"/>
       <w:r>
         <w:rPr>
           <w:lang w:bidi="hi-IN"/>
@@ -555,6 +575,7 @@
         </w:rPr>
       </w:pPr>
       <w:r>
+        <w:lastRenderedPageBreak/>
         <w:t>Geplanter Erscheinungstermin</w:t>
       </w:r>
     </w:p>
@@ -594,7 +615,6 @@
         <w:pStyle w:val="Titel"/>
       </w:pPr>
       <w:r>
-        <w:lastRenderedPageBreak/>
         <w:t>Geplante Erscheinungsform</w:t>
       </w:r>
     </w:p>
@@ -835,7 +855,15 @@
         <w:t xml:space="preserve">dateien </w:t>
       </w:r>
       <w:r>
-        <w:t>(für enhanced e-Book)</w:t>
+        <w:t xml:space="preserve">(für enhanced </w:t>
+      </w:r>
+      <w:proofErr w:type="spellStart"/>
+      <w:r>
+        <w:t>e-Book</w:t>
+      </w:r>
+      <w:proofErr w:type="spellEnd"/>
+      <w:r>
+        <w:t>)</w:t>
       </w:r>
     </w:p>
     <w:tbl>
@@ -964,7 +992,21 @@
         <w:rPr>
           <w:lang w:bidi="hi-IN"/>
         </w:rPr>
-        <w:t>enn Sie Unterstützung bei Layout benötigen</w:t>
+        <w:t>enn Sie Unterstützung bei</w:t>
+      </w:r>
+      <w:r>
+        <w:rPr>
+          <w:lang w:bidi="hi-IN"/>
+        </w:rPr>
+        <w:t>m</w:t>
+      </w:r>
+      <w:bookmarkStart w:id="0" w:name="_GoBack"/>
+      <w:bookmarkEnd w:id="0"/>
+      <w:r>
+        <w:rPr>
+          <w:lang w:bidi="hi-IN"/>
+        </w:rPr>
+        <w:t xml:space="preserve"> Layout benötigen</w:t>
       </w:r>
       <w:r>
         <w:rPr>

</xml_diff>